<commit_message>
updated installation instructions in user manual
</commit_message>
<xml_diff>
--- a/matlab/docs/HEDToolsUserManual.docx
+++ b/matlab/docs/HEDToolsUserManual.docx
@@ -5952,35 +5952,30 @@
           <w:rFonts w:cs="Times New Roman"/>
           <w:szCs w:val="24"/>
         </w:rPr>
-        <w:t xml:space="preserve">If you wish to use EEGLAB, you should follow the directions above without commenting out the last section of the </w:t>
-      </w:r>
-      <w:r>
-        <w:rPr>
-          <w:rFonts w:ascii="Courier New" w:hAnsi="Courier New" w:cs="Courier New"/>
-          <w:szCs w:val="24"/>
-        </w:rPr>
-        <w:t>setup</w:t>
+        <w:t xml:space="preserve">If you wish to use EEGLAB, you should follow the directions above </w:t>
       </w:r>
       <w:r>
         <w:rPr>
           <w:rFonts w:cs="Times New Roman"/>
           <w:szCs w:val="24"/>
         </w:rPr>
-        <w:t xml:space="preserve"> script. </w:t>
-      </w:r>
+        <w:t>also.</w:t>
+      </w:r>
+      <w:bookmarkStart w:id="13" w:name="_GoBack"/>
+      <w:bookmarkEnd w:id="13"/>
     </w:p>
     <w:p>
       <w:pPr>
         <w:pStyle w:val="Heading3"/>
       </w:pPr>
-      <w:bookmarkStart w:id="13" w:name="_Toc465674297"/>
-      <w:bookmarkStart w:id="14" w:name="_Toc469927078"/>
+      <w:bookmarkStart w:id="14" w:name="_Toc465674297"/>
+      <w:bookmarkStart w:id="15" w:name="_Toc469927078"/>
       <w:r>
         <w:lastRenderedPageBreak/>
         <w:t>1.3.3 Running as a plugin to EEGLAB</w:t>
       </w:r>
-      <w:bookmarkEnd w:id="13"/>
       <w:bookmarkEnd w:id="14"/>
+      <w:bookmarkEnd w:id="15"/>
     </w:p>
     <w:p>
       <w:pPr>
@@ -6217,7 +6212,7 @@
       <w:pPr>
         <w:pStyle w:val="Heading1"/>
       </w:pPr>
-      <w:bookmarkStart w:id="15" w:name="_Toc469927079"/>
+      <w:bookmarkStart w:id="16" w:name="_Toc469927079"/>
       <w:r>
         <w:t xml:space="preserve">2. </w:t>
       </w:r>
@@ -6227,7 +6222,7 @@
       <w:r>
         <w:t xml:space="preserve"> Data</w:t>
       </w:r>
-      <w:bookmarkEnd w:id="15"/>
+      <w:bookmarkEnd w:id="16"/>
     </w:p>
     <w:p>
       <w:pPr>
@@ -6663,11 +6658,11 @@
       <w:pPr>
         <w:pStyle w:val="Heading2"/>
       </w:pPr>
-      <w:bookmarkStart w:id="16" w:name="_Toc469927080"/>
+      <w:bookmarkStart w:id="17" w:name="_Toc469927080"/>
       <w:r>
         <w:t>2.1 Tagging a single dataset</w:t>
       </w:r>
-      <w:bookmarkEnd w:id="16"/>
+      <w:bookmarkEnd w:id="17"/>
     </w:p>
     <w:p>
       <w:pPr>
@@ -6807,7 +6802,7 @@
           <w:i w:val="0"/>
         </w:rPr>
       </w:pPr>
-      <w:bookmarkStart w:id="17" w:name="_Toc469929948"/>
+      <w:bookmarkStart w:id="18" w:name="_Toc469929948"/>
       <w:r>
         <w:rPr>
           <w:rStyle w:val="Heading4Char"/>
@@ -6886,7 +6881,7 @@
         </w:rPr>
         <w:t>.</w:t>
       </w:r>
-      <w:bookmarkEnd w:id="17"/>
+      <w:bookmarkEnd w:id="18"/>
     </w:p>
     <w:p>
       <w:pPr>
@@ -7482,7 +7477,7 @@
         <w:pStyle w:val="Heading4"/>
         <w:jc w:val="center"/>
       </w:pPr>
-      <w:bookmarkStart w:id="18" w:name="_Toc469929949"/>
+      <w:bookmarkStart w:id="19" w:name="_Toc469929949"/>
       <w:r>
         <w:rPr>
           <w:noProof/>
@@ -7547,27 +7542,14 @@
       <w:r>
         <w:t xml:space="preserve">Figure </w:t>
       </w:r>
-      <w:r>
-        <w:fldChar w:fldCharType="begin"/>
-      </w:r>
-      <w:r>
-        <w:instrText xml:space="preserve"> SEQ Figure \* ARABIC </w:instrText>
-      </w:r>
-      <w:r>
-        <w:fldChar w:fldCharType="separate"/>
-      </w:r>
-      <w:r>
-        <w:rPr>
-          <w:noProof/>
-        </w:rPr>
-        <w:t>2</w:t>
-      </w:r>
-      <w:r>
-        <w:rPr>
-          <w:noProof/>
-        </w:rPr>
-        <w:fldChar w:fldCharType="end"/>
-      </w:r>
+      <w:fldSimple w:instr=" SEQ Figure \* ARABIC ">
+        <w:r>
+          <w:rPr>
+            <w:noProof/>
+          </w:rPr>
+          <w:t>2</w:t>
+        </w:r>
+      </w:fldSimple>
       <w:r>
         <w:t xml:space="preserve">. </w:t>
       </w:r>
@@ -7577,7 +7559,7 @@
       <w:r>
         <w:t>.</w:t>
       </w:r>
-      <w:bookmarkEnd w:id="18"/>
+      <w:bookmarkEnd w:id="19"/>
     </w:p>
     <w:p>
       <w:pPr>
@@ -8191,7 +8173,7 @@
           <w:szCs w:val="24"/>
         </w:rPr>
       </w:pPr>
-      <w:bookmarkStart w:id="19" w:name="_Toc469929950"/>
+      <w:bookmarkStart w:id="20" w:name="_Toc469929950"/>
       <w:r>
         <w:rPr>
           <w:sz w:val="24"/>
@@ -8263,7 +8245,7 @@
         </w:rPr>
         <w:t>fields to tag.</w:t>
       </w:r>
-      <w:bookmarkEnd w:id="19"/>
+      <w:bookmarkEnd w:id="20"/>
     </w:p>
     <w:p>
       <w:pPr>
@@ -8493,7 +8475,7 @@
           <w:szCs w:val="24"/>
         </w:rPr>
       </w:pPr>
-      <w:bookmarkStart w:id="20" w:name="_Toc469929951"/>
+      <w:bookmarkStart w:id="21" w:name="_Toc469929951"/>
       <w:r>
         <w:rPr>
           <w:sz w:val="24"/>
@@ -8572,7 +8554,7 @@
         </w:rPr>
         <w:t xml:space="preserve"> application.</w:t>
       </w:r>
-      <w:bookmarkEnd w:id="20"/>
+      <w:bookmarkEnd w:id="21"/>
     </w:p>
     <w:p>
       <w:pPr>
@@ -9204,38 +9186,25 @@
         <w:pStyle w:val="Heading4"/>
         <w:jc w:val="center"/>
       </w:pPr>
-      <w:bookmarkStart w:id="21" w:name="_Toc469929952"/>
+      <w:bookmarkStart w:id="22" w:name="_Toc469929952"/>
       <w:r>
         <w:t xml:space="preserve">Figure </w:t>
       </w:r>
-      <w:r>
-        <w:fldChar w:fldCharType="begin"/>
-      </w:r>
-      <w:r>
-        <w:instrText xml:space="preserve"> SEQ Figure \* ARABIC </w:instrText>
-      </w:r>
-      <w:r>
-        <w:fldChar w:fldCharType="separate"/>
-      </w:r>
-      <w:r>
-        <w:rPr>
-          <w:noProof/>
-        </w:rPr>
-        <w:t>5</w:t>
-      </w:r>
-      <w:r>
-        <w:rPr>
-          <w:noProof/>
-        </w:rPr>
-        <w:fldChar w:fldCharType="end"/>
-      </w:r>
+      <w:fldSimple w:instr=" SEQ Figure \* ARABIC ">
+        <w:r>
+          <w:rPr>
+            <w:noProof/>
+          </w:rPr>
+          <w:t>5</w:t>
+        </w:r>
+      </w:fldSimple>
       <w:r>
         <w:t xml:space="preserve">. </w:t>
       </w:r>
       <w:r>
         <w:t>Adding a new tag to the HED.</w:t>
       </w:r>
-      <w:bookmarkEnd w:id="21"/>
+      <w:bookmarkEnd w:id="22"/>
     </w:p>
     <w:p>
       <w:pPr>
@@ -9559,38 +9528,25 @@
           <w:szCs w:val="24"/>
         </w:rPr>
       </w:pPr>
-      <w:bookmarkStart w:id="22" w:name="_Toc469929953"/>
+      <w:bookmarkStart w:id="23" w:name="_Toc469929953"/>
       <w:r>
         <w:t xml:space="preserve">Figure </w:t>
       </w:r>
-      <w:r>
-        <w:fldChar w:fldCharType="begin"/>
-      </w:r>
-      <w:r>
-        <w:instrText xml:space="preserve"> SEQ Figure \* ARABIC </w:instrText>
-      </w:r>
-      <w:r>
-        <w:fldChar w:fldCharType="separate"/>
-      </w:r>
-      <w:r>
-        <w:rPr>
-          <w:noProof/>
-        </w:rPr>
-        <w:t>6</w:t>
-      </w:r>
-      <w:r>
-        <w:rPr>
-          <w:noProof/>
-        </w:rPr>
-        <w:fldChar w:fldCharType="end"/>
-      </w:r>
+      <w:fldSimple w:instr=" SEQ Figure \* ARABIC ">
+        <w:r>
+          <w:rPr>
+            <w:noProof/>
+          </w:rPr>
+          <w:t>6</w:t>
+        </w:r>
+      </w:fldSimple>
       <w:r>
         <w:t xml:space="preserve">. </w:t>
       </w:r>
       <w:r>
         <w:t>Specifying HED version.</w:t>
       </w:r>
-      <w:bookmarkEnd w:id="22"/>
+      <w:bookmarkEnd w:id="23"/>
     </w:p>
     <w:p>
       <w:pPr>
@@ -9782,38 +9738,25 @@
         <w:pStyle w:val="Heading4"/>
         <w:jc w:val="center"/>
       </w:pPr>
-      <w:bookmarkStart w:id="23" w:name="_Toc469929954"/>
+      <w:bookmarkStart w:id="24" w:name="_Toc469929954"/>
       <w:r>
         <w:t xml:space="preserve">Figure </w:t>
       </w:r>
-      <w:r>
-        <w:fldChar w:fldCharType="begin"/>
-      </w:r>
-      <w:r>
-        <w:instrText xml:space="preserve"> SEQ Figure \* ARABIC </w:instrText>
-      </w:r>
-      <w:r>
-        <w:fldChar w:fldCharType="separate"/>
-      </w:r>
-      <w:r>
-        <w:rPr>
-          <w:noProof/>
-        </w:rPr>
-        <w:t>7</w:t>
-      </w:r>
-      <w:r>
-        <w:rPr>
-          <w:noProof/>
-        </w:rPr>
-        <w:fldChar w:fldCharType="end"/>
-      </w:r>
+      <w:fldSimple w:instr=" SEQ Figure \* ARABIC ">
+        <w:r>
+          <w:rPr>
+            <w:noProof/>
+          </w:rPr>
+          <w:t>7</w:t>
+        </w:r>
+      </w:fldSimple>
       <w:r>
         <w:t xml:space="preserve">. </w:t>
       </w:r>
       <w:r>
         <w:t>Saving the HED.</w:t>
       </w:r>
-      <w:bookmarkEnd w:id="23"/>
+      <w:bookmarkEnd w:id="24"/>
     </w:p>
     <w:p/>
     <w:p>
@@ -9941,38 +9884,25 @@
         <w:pStyle w:val="Heading4"/>
         <w:jc w:val="center"/>
       </w:pPr>
-      <w:bookmarkStart w:id="24" w:name="_Toc469929955"/>
+      <w:bookmarkStart w:id="25" w:name="_Toc469929955"/>
       <w:r>
         <w:t xml:space="preserve">Figure </w:t>
       </w:r>
-      <w:r>
-        <w:fldChar w:fldCharType="begin"/>
-      </w:r>
-      <w:r>
-        <w:instrText xml:space="preserve"> SEQ Figure \* ARABIC </w:instrText>
-      </w:r>
-      <w:r>
-        <w:fldChar w:fldCharType="separate"/>
-      </w:r>
-      <w:r>
-        <w:rPr>
-          <w:noProof/>
-        </w:rPr>
-        <w:t>8</w:t>
-      </w:r>
-      <w:r>
-        <w:rPr>
-          <w:noProof/>
-        </w:rPr>
-        <w:fldChar w:fldCharType="end"/>
-      </w:r>
+      <w:fldSimple w:instr=" SEQ Figure \* ARABIC ">
+        <w:r>
+          <w:rPr>
+            <w:noProof/>
+          </w:rPr>
+          <w:t>8</w:t>
+        </w:r>
+      </w:fldSimple>
       <w:r>
         <w:t xml:space="preserve">. </w:t>
       </w:r>
       <w:r>
         <w:t>Saving the dataset tags.</w:t>
       </w:r>
-      <w:bookmarkEnd w:id="24"/>
+      <w:bookmarkEnd w:id="25"/>
     </w:p>
     <w:p/>
     <w:p>
@@ -10183,31 +10113,18 @@
         <w:pStyle w:val="Heading4"/>
         <w:jc w:val="center"/>
       </w:pPr>
-      <w:bookmarkStart w:id="25" w:name="_Toc469929956"/>
+      <w:bookmarkStart w:id="26" w:name="_Toc469929956"/>
       <w:r>
         <w:t xml:space="preserve">Figure </w:t>
       </w:r>
-      <w:r>
-        <w:fldChar w:fldCharType="begin"/>
-      </w:r>
-      <w:r>
-        <w:instrText xml:space="preserve"> SEQ Figure \* ARABIC </w:instrText>
-      </w:r>
-      <w:r>
-        <w:fldChar w:fldCharType="separate"/>
-      </w:r>
-      <w:r>
-        <w:rPr>
-          <w:noProof/>
-        </w:rPr>
-        <w:t>9</w:t>
-      </w:r>
-      <w:r>
-        <w:rPr>
-          <w:noProof/>
-        </w:rPr>
-        <w:fldChar w:fldCharType="end"/>
-      </w:r>
+      <w:fldSimple w:instr=" SEQ Figure \* ARABIC ">
+        <w:r>
+          <w:rPr>
+            <w:noProof/>
+          </w:rPr>
+          <w:t>9</w:t>
+        </w:r>
+      </w:fldSimple>
       <w:r>
         <w:t xml:space="preserve">. </w:t>
       </w:r>
@@ -10220,7 +10137,7 @@
       <w:r>
         <w:t xml:space="preserve"> fieldMap description.</w:t>
       </w:r>
-      <w:bookmarkEnd w:id="25"/>
+      <w:bookmarkEnd w:id="26"/>
     </w:p>
     <w:p/>
     <w:p>
@@ -10426,38 +10343,25 @@
         <w:pStyle w:val="Heading4"/>
         <w:jc w:val="center"/>
       </w:pPr>
-      <w:bookmarkStart w:id="26" w:name="_Toc469929957"/>
+      <w:bookmarkStart w:id="27" w:name="_Toc469929957"/>
       <w:r>
         <w:t xml:space="preserve">Figure </w:t>
       </w:r>
-      <w:r>
-        <w:fldChar w:fldCharType="begin"/>
-      </w:r>
-      <w:r>
-        <w:instrText xml:space="preserve"> SEQ Figure \* ARABIC </w:instrText>
-      </w:r>
-      <w:r>
-        <w:fldChar w:fldCharType="separate"/>
-      </w:r>
-      <w:r>
-        <w:rPr>
-          <w:noProof/>
-        </w:rPr>
-        <w:t>10</w:t>
-      </w:r>
-      <w:r>
-        <w:rPr>
-          <w:noProof/>
-        </w:rPr>
-        <w:fldChar w:fldCharType="end"/>
-      </w:r>
+      <w:fldSimple w:instr=" SEQ Figure \* ARABIC ">
+        <w:r>
+          <w:rPr>
+            <w:noProof/>
+          </w:rPr>
+          <w:t>10</w:t>
+        </w:r>
+      </w:fldSimple>
       <w:r>
         <w:t xml:space="preserve">. </w:t>
       </w:r>
       <w:r>
         <w:t>Saving a new dataset.</w:t>
       </w:r>
-      <w:bookmarkEnd w:id="26"/>
+      <w:bookmarkEnd w:id="27"/>
     </w:p>
     <w:p/>
     <w:p>
@@ -11543,38 +11447,25 @@
         <w:pStyle w:val="Heading4"/>
         <w:jc w:val="center"/>
       </w:pPr>
-      <w:bookmarkStart w:id="27" w:name="_Toc469404348"/>
+      <w:bookmarkStart w:id="28" w:name="_Toc469404348"/>
       <w:r>
         <w:t xml:space="preserve">Table </w:t>
       </w:r>
-      <w:r>
-        <w:fldChar w:fldCharType="begin"/>
-      </w:r>
-      <w:r>
-        <w:instrText xml:space="preserve"> SEQ Table \* ARABIC </w:instrText>
-      </w:r>
-      <w:r>
-        <w:fldChar w:fldCharType="separate"/>
-      </w:r>
-      <w:r>
-        <w:rPr>
-          <w:noProof/>
-        </w:rPr>
-        <w:t>1</w:t>
-      </w:r>
-      <w:r>
-        <w:rPr>
-          <w:noProof/>
-        </w:rPr>
-        <w:fldChar w:fldCharType="end"/>
-      </w:r>
+      <w:fldSimple w:instr=" SEQ Table \* ARABIC ">
+        <w:r>
+          <w:rPr>
+            <w:noProof/>
+          </w:rPr>
+          <w:t>1</w:t>
+        </w:r>
+      </w:fldSimple>
       <w:r>
         <w:t xml:space="preserve">. </w:t>
       </w:r>
       <w:r>
         <w:t>A summary of arguments for pop_tageeg.</w:t>
       </w:r>
-      <w:bookmarkEnd w:id="27"/>
+      <w:bookmarkEnd w:id="28"/>
     </w:p>
     <w:tbl>
       <w:tblPr>
@@ -13157,7 +13048,7 @@
       <w:r>
         <w:br w:type="page"/>
       </w:r>
-      <w:bookmarkStart w:id="28" w:name="_Toc469927081"/>
+      <w:bookmarkStart w:id="29" w:name="_Toc469927081"/>
       <w:r>
         <w:lastRenderedPageBreak/>
         <w:t>2.2</w:t>
@@ -13165,7 +13056,7 @@
       <w:r>
         <w:t xml:space="preserve"> Tagging a directory of datasets</w:t>
       </w:r>
-      <w:bookmarkEnd w:id="28"/>
+      <w:bookmarkEnd w:id="29"/>
     </w:p>
     <w:p>
       <w:pPr>
@@ -13342,38 +13233,25 @@
         <w:pStyle w:val="Heading4"/>
         <w:jc w:val="center"/>
       </w:pPr>
-      <w:bookmarkStart w:id="29" w:name="_Toc469929958"/>
+      <w:bookmarkStart w:id="30" w:name="_Toc469929958"/>
       <w:r>
         <w:t xml:space="preserve">Figure </w:t>
       </w:r>
-      <w:r>
-        <w:fldChar w:fldCharType="begin"/>
-      </w:r>
-      <w:r>
-        <w:instrText xml:space="preserve"> SEQ Figure \* ARABIC </w:instrText>
-      </w:r>
-      <w:r>
-        <w:fldChar w:fldCharType="separate"/>
-      </w:r>
-      <w:r>
-        <w:rPr>
-          <w:noProof/>
-        </w:rPr>
-        <w:t>11</w:t>
-      </w:r>
-      <w:r>
-        <w:rPr>
-          <w:noProof/>
-        </w:rPr>
-        <w:fldChar w:fldCharType="end"/>
-      </w:r>
+      <w:fldSimple w:instr=" SEQ Figure \* ARABIC ">
+        <w:r>
+          <w:rPr>
+            <w:noProof/>
+          </w:rPr>
+          <w:t>11</w:t>
+        </w:r>
+      </w:fldSimple>
       <w:r>
         <w:t xml:space="preserve">. </w:t>
       </w:r>
       <w:r>
         <w:t>Tagging a directory of datasets from the EEGLAB File Menu.</w:t>
       </w:r>
-      <w:bookmarkEnd w:id="29"/>
+      <w:bookmarkEnd w:id="30"/>
     </w:p>
     <w:p/>
     <w:p>
@@ -13721,38 +13599,25 @@
         <w:pStyle w:val="Heading4"/>
         <w:jc w:val="center"/>
       </w:pPr>
-      <w:bookmarkStart w:id="30" w:name="_Toc469929959"/>
+      <w:bookmarkStart w:id="31" w:name="_Toc469929959"/>
       <w:r>
         <w:t xml:space="preserve">Figure </w:t>
       </w:r>
-      <w:r>
-        <w:fldChar w:fldCharType="begin"/>
-      </w:r>
-      <w:r>
-        <w:instrText xml:space="preserve"> SEQ Figure \* ARABIC </w:instrText>
-      </w:r>
-      <w:r>
-        <w:fldChar w:fldCharType="separate"/>
-      </w:r>
-      <w:r>
-        <w:rPr>
-          <w:noProof/>
-        </w:rPr>
-        <w:t>12</w:t>
-      </w:r>
-      <w:r>
-        <w:rPr>
-          <w:noProof/>
-        </w:rPr>
-        <w:fldChar w:fldCharType="end"/>
-      </w:r>
+      <w:fldSimple w:instr=" SEQ Figure \* ARABIC ">
+        <w:r>
+          <w:rPr>
+            <w:noProof/>
+          </w:rPr>
+          <w:t>12</w:t>
+        </w:r>
+      </w:fldSimple>
       <w:r>
         <w:t xml:space="preserve">. </w:t>
       </w:r>
       <w:r>
         <w:t>pop_tagdir menu.</w:t>
       </w:r>
-      <w:bookmarkEnd w:id="30"/>
+      <w:bookmarkEnd w:id="31"/>
     </w:p>
     <w:p>
       <w:pPr>
@@ -14741,38 +14606,25 @@
         <w:pStyle w:val="Heading4"/>
         <w:jc w:val="center"/>
       </w:pPr>
-      <w:bookmarkStart w:id="31" w:name="_Toc469929960"/>
+      <w:bookmarkStart w:id="32" w:name="_Toc469929960"/>
       <w:r>
         <w:t xml:space="preserve">Figure </w:t>
       </w:r>
-      <w:r>
-        <w:fldChar w:fldCharType="begin"/>
-      </w:r>
-      <w:r>
-        <w:instrText xml:space="preserve"> SEQ Figure \* ARABIC </w:instrText>
-      </w:r>
-      <w:r>
-        <w:fldChar w:fldCharType="separate"/>
-      </w:r>
-      <w:r>
-        <w:rPr>
-          <w:noProof/>
-        </w:rPr>
-        <w:t>13</w:t>
-      </w:r>
-      <w:r>
-        <w:rPr>
-          <w:noProof/>
-        </w:rPr>
-        <w:fldChar w:fldCharType="end"/>
-      </w:r>
+      <w:fldSimple w:instr=" SEQ Figure \* ARABIC ">
+        <w:r>
+          <w:rPr>
+            <w:noProof/>
+          </w:rPr>
+          <w:t>13</w:t>
+        </w:r>
+      </w:fldSimple>
       <w:r>
         <w:t xml:space="preserve">. </w:t>
       </w:r>
       <w:r>
         <w:t>Save multiple datasets.</w:t>
       </w:r>
-      <w:bookmarkEnd w:id="31"/>
+      <w:bookmarkEnd w:id="32"/>
     </w:p>
     <w:p/>
     <w:p>
@@ -15100,38 +14952,25 @@
         <w:pStyle w:val="Heading4"/>
         <w:jc w:val="center"/>
       </w:pPr>
-      <w:bookmarkStart w:id="32" w:name="_Toc469404349"/>
+      <w:bookmarkStart w:id="33" w:name="_Toc469404349"/>
       <w:r>
         <w:t xml:space="preserve">Table </w:t>
       </w:r>
-      <w:r>
-        <w:fldChar w:fldCharType="begin"/>
-      </w:r>
-      <w:r>
-        <w:instrText xml:space="preserve"> SEQ Table \* ARABIC </w:instrText>
-      </w:r>
-      <w:r>
-        <w:fldChar w:fldCharType="separate"/>
-      </w:r>
-      <w:r>
-        <w:rPr>
-          <w:noProof/>
-        </w:rPr>
-        <w:t>2</w:t>
-      </w:r>
-      <w:r>
-        <w:rPr>
-          <w:noProof/>
-        </w:rPr>
-        <w:fldChar w:fldCharType="end"/>
-      </w:r>
+      <w:fldSimple w:instr=" SEQ Table \* ARABIC ">
+        <w:r>
+          <w:rPr>
+            <w:noProof/>
+          </w:rPr>
+          <w:t>2</w:t>
+        </w:r>
+      </w:fldSimple>
       <w:r>
         <w:t xml:space="preserve">. </w:t>
       </w:r>
       <w:r>
         <w:t>A summary of arguments for pop_tagdir.</w:t>
       </w:r>
-      <w:bookmarkEnd w:id="32"/>
+      <w:bookmarkEnd w:id="33"/>
     </w:p>
     <w:tbl>
       <w:tblPr>
@@ -16888,7 +16727,7 @@
       <w:r>
         <w:br w:type="page"/>
       </w:r>
-      <w:bookmarkStart w:id="33" w:name="_Toc469927082"/>
+      <w:bookmarkStart w:id="34" w:name="_Toc469927082"/>
       <w:r>
         <w:lastRenderedPageBreak/>
         <w:t>2</w:t>
@@ -16902,7 +16741,7 @@
       <w:r>
         <w:t xml:space="preserve"> Tagging an EEGLAB study</w:t>
       </w:r>
-      <w:bookmarkEnd w:id="33"/>
+      <w:bookmarkEnd w:id="34"/>
     </w:p>
     <w:p>
       <w:pPr>
@@ -17065,38 +16904,25 @@
         <w:pStyle w:val="Heading4"/>
         <w:jc w:val="center"/>
       </w:pPr>
-      <w:bookmarkStart w:id="34" w:name="_Toc469929961"/>
+      <w:bookmarkStart w:id="35" w:name="_Toc469929961"/>
       <w:r>
         <w:t xml:space="preserve">Figure </w:t>
       </w:r>
-      <w:r>
-        <w:fldChar w:fldCharType="begin"/>
-      </w:r>
-      <w:r>
-        <w:instrText xml:space="preserve"> SEQ Figure \* ARABIC </w:instrText>
-      </w:r>
-      <w:r>
-        <w:fldChar w:fldCharType="separate"/>
-      </w:r>
-      <w:r>
-        <w:rPr>
-          <w:noProof/>
-        </w:rPr>
-        <w:t>14</w:t>
-      </w:r>
-      <w:r>
-        <w:rPr>
-          <w:noProof/>
-        </w:rPr>
-        <w:fldChar w:fldCharType="end"/>
-      </w:r>
+      <w:fldSimple w:instr=" SEQ Figure \* ARABIC ">
+        <w:r>
+          <w:rPr>
+            <w:noProof/>
+          </w:rPr>
+          <w:t>14</w:t>
+        </w:r>
+      </w:fldSimple>
       <w:r>
         <w:t xml:space="preserve">. </w:t>
       </w:r>
       <w:r>
         <w:t>Tagging a study and its associated datasets from the EEGLAB File Menu.</w:t>
       </w:r>
-      <w:bookmarkEnd w:id="34"/>
+      <w:bookmarkEnd w:id="35"/>
     </w:p>
     <w:p/>
     <w:p>
@@ -17429,38 +17255,25 @@
         <w:pStyle w:val="Heading4"/>
         <w:jc w:val="center"/>
       </w:pPr>
-      <w:bookmarkStart w:id="35" w:name="_Toc469929962"/>
+      <w:bookmarkStart w:id="36" w:name="_Toc469929962"/>
       <w:r>
         <w:t xml:space="preserve">Figure </w:t>
       </w:r>
-      <w:r>
-        <w:fldChar w:fldCharType="begin"/>
-      </w:r>
-      <w:r>
-        <w:instrText xml:space="preserve"> SEQ Figure \* ARABIC </w:instrText>
-      </w:r>
-      <w:r>
-        <w:fldChar w:fldCharType="separate"/>
-      </w:r>
-      <w:r>
-        <w:rPr>
-          <w:noProof/>
-        </w:rPr>
-        <w:t>15</w:t>
-      </w:r>
-      <w:r>
-        <w:rPr>
-          <w:noProof/>
-        </w:rPr>
-        <w:fldChar w:fldCharType="end"/>
-      </w:r>
+      <w:fldSimple w:instr=" SEQ Figure \* ARABIC ">
+        <w:r>
+          <w:rPr>
+            <w:noProof/>
+          </w:rPr>
+          <w:t>15</w:t>
+        </w:r>
+      </w:fldSimple>
       <w:r>
         <w:t xml:space="preserve">. </w:t>
       </w:r>
       <w:r>
         <w:t>pop_tagstudy menu.</w:t>
       </w:r>
-      <w:bookmarkEnd w:id="35"/>
+      <w:bookmarkEnd w:id="36"/>
     </w:p>
     <w:p/>
     <w:p>
@@ -18551,38 +18364,25 @@
         <w:pStyle w:val="Heading4"/>
         <w:jc w:val="center"/>
       </w:pPr>
-      <w:bookmarkStart w:id="36" w:name="_Toc469404350"/>
+      <w:bookmarkStart w:id="37" w:name="_Toc469404350"/>
       <w:r>
         <w:t xml:space="preserve">Table </w:t>
       </w:r>
-      <w:r>
-        <w:fldChar w:fldCharType="begin"/>
-      </w:r>
-      <w:r>
-        <w:instrText xml:space="preserve"> SEQ Table \* ARABIC </w:instrText>
-      </w:r>
-      <w:r>
-        <w:fldChar w:fldCharType="separate"/>
-      </w:r>
-      <w:r>
-        <w:rPr>
-          <w:noProof/>
-        </w:rPr>
-        <w:t>3</w:t>
-      </w:r>
-      <w:r>
-        <w:rPr>
-          <w:noProof/>
-        </w:rPr>
-        <w:fldChar w:fldCharType="end"/>
-      </w:r>
+      <w:fldSimple w:instr=" SEQ Table \* ARABIC ">
+        <w:r>
+          <w:rPr>
+            <w:noProof/>
+          </w:rPr>
+          <w:t>3</w:t>
+        </w:r>
+      </w:fldSimple>
       <w:r>
         <w:t xml:space="preserve">. </w:t>
       </w:r>
       <w:r>
         <w:t>A summary of arguments for pop_tagstudy.</w:t>
       </w:r>
-      <w:bookmarkEnd w:id="36"/>
+      <w:bookmarkEnd w:id="37"/>
     </w:p>
     <w:tbl>
       <w:tblPr>
@@ -20395,12 +20195,12 @@
       <w:pPr>
         <w:pStyle w:val="Heading1"/>
       </w:pPr>
-      <w:bookmarkStart w:id="37" w:name="_Toc469927083"/>
+      <w:bookmarkStart w:id="38" w:name="_Toc469927083"/>
       <w:r>
         <w:lastRenderedPageBreak/>
         <w:t>3. Validating Data</w:t>
       </w:r>
-      <w:bookmarkEnd w:id="37"/>
+      <w:bookmarkEnd w:id="38"/>
     </w:p>
     <w:p>
       <w:pPr>
@@ -20608,14 +20408,14 @@
       <w:pPr>
         <w:pStyle w:val="Heading2"/>
       </w:pPr>
-      <w:bookmarkStart w:id="38" w:name="_Toc469927084"/>
+      <w:bookmarkStart w:id="39" w:name="_Toc469927084"/>
       <w:r>
         <w:t xml:space="preserve">3.1 </w:t>
       </w:r>
       <w:r>
         <w:t>What the validation checks for</w:t>
       </w:r>
-      <w:bookmarkEnd w:id="38"/>
+      <w:bookmarkEnd w:id="39"/>
     </w:p>
     <w:p>
       <w:pPr>
@@ -22192,7 +21992,7 @@
           <w:szCs w:val="24"/>
         </w:rPr>
       </w:pPr>
-      <w:bookmarkStart w:id="39" w:name="_Toc469927085"/>
+      <w:bookmarkStart w:id="40" w:name="_Toc469927085"/>
       <w:r>
         <w:t>3</w:t>
       </w:r>
@@ -22208,7 +22008,7 @@
       <w:r>
         <w:t xml:space="preserve"> a single dataset</w:t>
       </w:r>
-      <w:bookmarkEnd w:id="39"/>
+      <w:bookmarkEnd w:id="40"/>
     </w:p>
     <w:p>
       <w:pPr>
@@ -22406,38 +22206,25 @@
         <w:pStyle w:val="Heading4"/>
         <w:jc w:val="center"/>
       </w:pPr>
-      <w:bookmarkStart w:id="40" w:name="_Toc469929963"/>
+      <w:bookmarkStart w:id="41" w:name="_Toc469929963"/>
       <w:r>
         <w:t xml:space="preserve">Figure </w:t>
       </w:r>
-      <w:r>
-        <w:fldChar w:fldCharType="begin"/>
-      </w:r>
-      <w:r>
-        <w:instrText xml:space="preserve"> SEQ Figure \* ARABIC </w:instrText>
-      </w:r>
-      <w:r>
-        <w:fldChar w:fldCharType="separate"/>
-      </w:r>
-      <w:r>
-        <w:rPr>
-          <w:noProof/>
-        </w:rPr>
-        <w:t>16</w:t>
-      </w:r>
-      <w:r>
-        <w:rPr>
-          <w:noProof/>
-        </w:rPr>
-        <w:fldChar w:fldCharType="end"/>
-      </w:r>
+      <w:fldSimple w:instr=" SEQ Figure \* ARABIC ">
+        <w:r>
+          <w:rPr>
+            <w:noProof/>
+          </w:rPr>
+          <w:t>16</w:t>
+        </w:r>
+      </w:fldSimple>
       <w:r>
         <w:t xml:space="preserve">. </w:t>
       </w:r>
       <w:r>
         <w:t>Validating the current dataset from the EEGLAB Edit Menu.</w:t>
       </w:r>
-      <w:bookmarkEnd w:id="40"/>
+      <w:bookmarkEnd w:id="41"/>
     </w:p>
     <w:p/>
     <w:p>
@@ -22583,38 +22370,25 @@
         <w:pStyle w:val="Heading4"/>
         <w:jc w:val="center"/>
       </w:pPr>
-      <w:bookmarkStart w:id="41" w:name="_Toc469929964"/>
+      <w:bookmarkStart w:id="42" w:name="_Toc469929964"/>
       <w:r>
         <w:t xml:space="preserve">Figure </w:t>
       </w:r>
-      <w:r>
-        <w:fldChar w:fldCharType="begin"/>
-      </w:r>
-      <w:r>
-        <w:instrText xml:space="preserve"> SEQ Figure \* ARABIC </w:instrText>
-      </w:r>
-      <w:r>
-        <w:fldChar w:fldCharType="separate"/>
-      </w:r>
-      <w:r>
-        <w:rPr>
-          <w:noProof/>
-        </w:rPr>
-        <w:t>17</w:t>
-      </w:r>
-      <w:r>
-        <w:rPr>
-          <w:noProof/>
-        </w:rPr>
-        <w:fldChar w:fldCharType="end"/>
-      </w:r>
+      <w:fldSimple w:instr=" SEQ Figure \* ARABIC ">
+        <w:r>
+          <w:rPr>
+            <w:noProof/>
+          </w:rPr>
+          <w:t>17</w:t>
+        </w:r>
+      </w:fldSimple>
       <w:r>
         <w:t xml:space="preserve">. </w:t>
       </w:r>
       <w:r>
         <w:t>pop_validateeeg menu.</w:t>
       </w:r>
-      <w:bookmarkEnd w:id="41"/>
+      <w:bookmarkEnd w:id="42"/>
     </w:p>
     <w:p/>
     <w:p>
@@ -24574,38 +24348,25 @@
           <w:szCs w:val="24"/>
         </w:rPr>
       </w:pPr>
-      <w:bookmarkStart w:id="42" w:name="_Toc469404351"/>
+      <w:bookmarkStart w:id="43" w:name="_Toc469404351"/>
       <w:r>
         <w:t xml:space="preserve">Table </w:t>
       </w:r>
-      <w:r>
-        <w:fldChar w:fldCharType="begin"/>
-      </w:r>
-      <w:r>
-        <w:instrText xml:space="preserve"> SEQ Table \* ARABIC </w:instrText>
-      </w:r>
-      <w:r>
-        <w:fldChar w:fldCharType="separate"/>
-      </w:r>
-      <w:r>
-        <w:rPr>
-          <w:noProof/>
-        </w:rPr>
-        <w:t>4</w:t>
-      </w:r>
-      <w:r>
-        <w:rPr>
-          <w:noProof/>
-        </w:rPr>
-        <w:fldChar w:fldCharType="end"/>
-      </w:r>
+      <w:fldSimple w:instr=" SEQ Table \* ARABIC ">
+        <w:r>
+          <w:rPr>
+            <w:noProof/>
+          </w:rPr>
+          <w:t>4</w:t>
+        </w:r>
+      </w:fldSimple>
       <w:r>
         <w:t xml:space="preserve">. </w:t>
       </w:r>
       <w:r>
         <w:t>A summary of arguments for pop_validateeeg.</w:t>
       </w:r>
-      <w:bookmarkEnd w:id="42"/>
+      <w:bookmarkEnd w:id="43"/>
     </w:p>
     <w:p>
       <w:pPr>
@@ -24630,7 +24391,7 @@
           <w:szCs w:val="24"/>
         </w:rPr>
       </w:pPr>
-      <w:bookmarkStart w:id="43" w:name="_Toc469927086"/>
+      <w:bookmarkStart w:id="44" w:name="_Toc469927086"/>
       <w:r>
         <w:lastRenderedPageBreak/>
         <w:t xml:space="preserve">3.3 </w:t>
@@ -24641,7 +24402,7 @@
       <w:r>
         <w:t xml:space="preserve"> a directory of datasets</w:t>
       </w:r>
-      <w:bookmarkEnd w:id="43"/>
+      <w:bookmarkEnd w:id="44"/>
     </w:p>
     <w:p>
       <w:pPr>
@@ -24791,38 +24552,25 @@
         <w:pStyle w:val="Heading4"/>
         <w:jc w:val="center"/>
       </w:pPr>
-      <w:bookmarkStart w:id="44" w:name="_Toc469929965"/>
+      <w:bookmarkStart w:id="45" w:name="_Toc469929965"/>
       <w:r>
         <w:t xml:space="preserve">Figure </w:t>
       </w:r>
-      <w:r>
-        <w:fldChar w:fldCharType="begin"/>
-      </w:r>
-      <w:r>
-        <w:instrText xml:space="preserve"> SEQ Figure \* ARABIC </w:instrText>
-      </w:r>
-      <w:r>
-        <w:fldChar w:fldCharType="separate"/>
-      </w:r>
-      <w:r>
-        <w:rPr>
-          <w:noProof/>
-        </w:rPr>
-        <w:t>18</w:t>
-      </w:r>
-      <w:r>
-        <w:rPr>
-          <w:noProof/>
-        </w:rPr>
-        <w:fldChar w:fldCharType="end"/>
-      </w:r>
+      <w:fldSimple w:instr=" SEQ Figure \* ARABIC ">
+        <w:r>
+          <w:rPr>
+            <w:noProof/>
+          </w:rPr>
+          <w:t>18</w:t>
+        </w:r>
+      </w:fldSimple>
       <w:r>
         <w:t xml:space="preserve">. </w:t>
       </w:r>
       <w:r>
         <w:t>Validate a directory of datasets from the EEGLAB File Menu.</w:t>
       </w:r>
-      <w:bookmarkEnd w:id="44"/>
+      <w:bookmarkEnd w:id="45"/>
     </w:p>
     <w:p/>
     <w:p>
@@ -24994,38 +24742,25 @@
         <w:pStyle w:val="Heading4"/>
         <w:jc w:val="center"/>
       </w:pPr>
-      <w:bookmarkStart w:id="45" w:name="_Toc469929966"/>
+      <w:bookmarkStart w:id="46" w:name="_Toc469929966"/>
       <w:r>
         <w:t xml:space="preserve">Figure </w:t>
       </w:r>
-      <w:r>
-        <w:fldChar w:fldCharType="begin"/>
-      </w:r>
-      <w:r>
-        <w:instrText xml:space="preserve"> SEQ Figure \* ARABIC </w:instrText>
-      </w:r>
-      <w:r>
-        <w:fldChar w:fldCharType="separate"/>
-      </w:r>
-      <w:r>
-        <w:rPr>
-          <w:noProof/>
-        </w:rPr>
-        <w:t>19</w:t>
-      </w:r>
-      <w:r>
-        <w:rPr>
-          <w:noProof/>
-        </w:rPr>
-        <w:fldChar w:fldCharType="end"/>
-      </w:r>
+      <w:fldSimple w:instr=" SEQ Figure \* ARABIC ">
+        <w:r>
+          <w:rPr>
+            <w:noProof/>
+          </w:rPr>
+          <w:t>19</w:t>
+        </w:r>
+      </w:fldSimple>
       <w:r>
         <w:t xml:space="preserve">. </w:t>
       </w:r>
       <w:r>
         <w:t>pop_validatedir menu.</w:t>
       </w:r>
-      <w:bookmarkEnd w:id="45"/>
+      <w:bookmarkEnd w:id="46"/>
     </w:p>
     <w:p/>
     <w:p>
@@ -26930,38 +26665,25 @@
           <w:szCs w:val="24"/>
         </w:rPr>
       </w:pPr>
-      <w:bookmarkStart w:id="46" w:name="_Toc469404352"/>
+      <w:bookmarkStart w:id="47" w:name="_Toc469404352"/>
       <w:r>
         <w:t xml:space="preserve">Table </w:t>
       </w:r>
-      <w:r>
-        <w:fldChar w:fldCharType="begin"/>
-      </w:r>
-      <w:r>
-        <w:instrText xml:space="preserve"> SEQ Table \* ARABIC </w:instrText>
-      </w:r>
-      <w:r>
-        <w:fldChar w:fldCharType="separate"/>
-      </w:r>
-      <w:r>
-        <w:rPr>
-          <w:noProof/>
-        </w:rPr>
-        <w:t>5</w:t>
-      </w:r>
-      <w:r>
-        <w:rPr>
-          <w:noProof/>
-        </w:rPr>
-        <w:fldChar w:fldCharType="end"/>
-      </w:r>
+      <w:fldSimple w:instr=" SEQ Table \* ARABIC ">
+        <w:r>
+          <w:rPr>
+            <w:noProof/>
+          </w:rPr>
+          <w:t>5</w:t>
+        </w:r>
+      </w:fldSimple>
       <w:r>
         <w:t xml:space="preserve">. </w:t>
       </w:r>
       <w:r>
         <w:t>A summary of arguments for pop_validatedir.</w:t>
       </w:r>
-      <w:bookmarkEnd w:id="46"/>
+      <w:bookmarkEnd w:id="47"/>
     </w:p>
     <w:p/>
     <w:p>
@@ -26972,7 +26694,7 @@
           <w:szCs w:val="24"/>
         </w:rPr>
       </w:pPr>
-      <w:bookmarkStart w:id="47" w:name="_Toc469927087"/>
+      <w:bookmarkStart w:id="48" w:name="_Toc469927087"/>
       <w:r>
         <w:t xml:space="preserve">3.4 </w:t>
       </w:r>
@@ -26982,7 +26704,7 @@
       <w:r>
         <w:t xml:space="preserve"> an EEGLAB study</w:t>
       </w:r>
-      <w:bookmarkEnd w:id="47"/>
+      <w:bookmarkEnd w:id="48"/>
     </w:p>
     <w:p>
       <w:pPr>
@@ -27137,31 +26859,18 @@
         <w:pStyle w:val="Heading4"/>
         <w:jc w:val="center"/>
       </w:pPr>
-      <w:bookmarkStart w:id="48" w:name="_Toc469929967"/>
+      <w:bookmarkStart w:id="49" w:name="_Toc469929967"/>
       <w:r>
         <w:t xml:space="preserve">Figure </w:t>
       </w:r>
-      <w:r>
-        <w:fldChar w:fldCharType="begin"/>
-      </w:r>
-      <w:r>
-        <w:instrText xml:space="preserve"> SEQ Figure \* ARABIC </w:instrText>
-      </w:r>
-      <w:r>
-        <w:fldChar w:fldCharType="separate"/>
-      </w:r>
-      <w:r>
-        <w:rPr>
-          <w:noProof/>
-        </w:rPr>
-        <w:t>20</w:t>
-      </w:r>
-      <w:r>
-        <w:rPr>
-          <w:noProof/>
-        </w:rPr>
-        <w:fldChar w:fldCharType="end"/>
-      </w:r>
+      <w:fldSimple w:instr=" SEQ Figure \* ARABIC ">
+        <w:r>
+          <w:rPr>
+            <w:noProof/>
+          </w:rPr>
+          <w:t>20</w:t>
+        </w:r>
+      </w:fldSimple>
       <w:r>
         <w:t xml:space="preserve">. </w:t>
       </w:r>
@@ -27174,7 +26883,7 @@
       <w:r>
         <w:t xml:space="preserve"> from the EEGLAB File Menu.</w:t>
       </w:r>
-      <w:bookmarkEnd w:id="48"/>
+      <w:bookmarkEnd w:id="49"/>
     </w:p>
     <w:p/>
     <w:p>
@@ -27323,38 +27032,25 @@
         <w:pStyle w:val="Heading4"/>
         <w:jc w:val="center"/>
       </w:pPr>
-      <w:bookmarkStart w:id="49" w:name="_Toc469929968"/>
+      <w:bookmarkStart w:id="50" w:name="_Toc469929968"/>
       <w:r>
         <w:t xml:space="preserve">Figure </w:t>
       </w:r>
-      <w:r>
-        <w:fldChar w:fldCharType="begin"/>
-      </w:r>
-      <w:r>
-        <w:instrText xml:space="preserve"> SEQ Figure \* ARABIC </w:instrText>
-      </w:r>
-      <w:r>
-        <w:fldChar w:fldCharType="separate"/>
-      </w:r>
-      <w:r>
-        <w:rPr>
-          <w:noProof/>
-        </w:rPr>
-        <w:t>21</w:t>
-      </w:r>
-      <w:r>
-        <w:rPr>
-          <w:noProof/>
-        </w:rPr>
-        <w:fldChar w:fldCharType="end"/>
-      </w:r>
+      <w:fldSimple w:instr=" SEQ Figure \* ARABIC ">
+        <w:r>
+          <w:rPr>
+            <w:noProof/>
+          </w:rPr>
+          <w:t>21</w:t>
+        </w:r>
+      </w:fldSimple>
       <w:r>
         <w:t xml:space="preserve">. </w:t>
       </w:r>
       <w:r>
         <w:t>pop_validatestudy menu.</w:t>
       </w:r>
-      <w:bookmarkEnd w:id="49"/>
+      <w:bookmarkEnd w:id="50"/>
     </w:p>
     <w:p/>
     <w:p>
@@ -27973,38 +27669,25 @@
           <w:szCs w:val="24"/>
         </w:rPr>
       </w:pPr>
-      <w:bookmarkStart w:id="50" w:name="_Toc469404353"/>
+      <w:bookmarkStart w:id="51" w:name="_Toc469404353"/>
       <w:r>
         <w:t xml:space="preserve">Table </w:t>
       </w:r>
-      <w:r>
-        <w:fldChar w:fldCharType="begin"/>
-      </w:r>
-      <w:r>
-        <w:instrText xml:space="preserve"> SEQ Table \* ARABIC </w:instrText>
-      </w:r>
-      <w:r>
-        <w:fldChar w:fldCharType="separate"/>
-      </w:r>
-      <w:r>
-        <w:rPr>
-          <w:noProof/>
-        </w:rPr>
-        <w:t>6</w:t>
-      </w:r>
-      <w:r>
-        <w:rPr>
-          <w:noProof/>
-        </w:rPr>
-        <w:fldChar w:fldCharType="end"/>
-      </w:r>
+      <w:fldSimple w:instr=" SEQ Table \* ARABIC ">
+        <w:r>
+          <w:rPr>
+            <w:noProof/>
+          </w:rPr>
+          <w:t>6</w:t>
+        </w:r>
+      </w:fldSimple>
       <w:r>
         <w:t xml:space="preserve">. </w:t>
       </w:r>
       <w:r>
         <w:t>A summary of arguments for pop_validatestudy.</w:t>
       </w:r>
-      <w:bookmarkEnd w:id="50"/>
+      <w:bookmarkEnd w:id="51"/>
     </w:p>
     <w:tbl>
       <w:tblPr>
@@ -28750,7 +28433,7 @@
       <w:pPr>
         <w:pStyle w:val="Heading1"/>
       </w:pPr>
-      <w:bookmarkStart w:id="51" w:name="_Toc469927088"/>
+      <w:bookmarkStart w:id="52" w:name="_Toc469927088"/>
       <w:r>
         <w:lastRenderedPageBreak/>
         <w:t>4</w:t>
@@ -28764,7 +28447,7 @@
       <w:r>
         <w:t xml:space="preserve"> HED tags</w:t>
       </w:r>
-      <w:bookmarkEnd w:id="51"/>
+      <w:bookmarkEnd w:id="52"/>
     </w:p>
     <w:p/>
     <w:p>
@@ -29088,38 +28771,25 @@
         <w:pStyle w:val="Heading4"/>
         <w:jc w:val="center"/>
       </w:pPr>
-      <w:bookmarkStart w:id="52" w:name="_Toc469929969"/>
+      <w:bookmarkStart w:id="53" w:name="_Toc469929969"/>
       <w:r>
         <w:t xml:space="preserve">Figure </w:t>
       </w:r>
-      <w:r>
-        <w:fldChar w:fldCharType="begin"/>
-      </w:r>
-      <w:r>
-        <w:instrText xml:space="preserve"> SEQ Figure \* ARABIC </w:instrText>
-      </w:r>
-      <w:r>
-        <w:fldChar w:fldCharType="separate"/>
-      </w:r>
-      <w:r>
-        <w:rPr>
-          <w:noProof/>
-        </w:rPr>
-        <w:t>22</w:t>
-      </w:r>
-      <w:r>
-        <w:rPr>
-          <w:noProof/>
-        </w:rPr>
-        <w:fldChar w:fldCharType="end"/>
-      </w:r>
+      <w:fldSimple w:instr=" SEQ Figure \* ARABIC ">
+        <w:r>
+          <w:rPr>
+            <w:noProof/>
+          </w:rPr>
+          <w:t>22</w:t>
+        </w:r>
+      </w:fldSimple>
       <w:r>
         <w:t xml:space="preserve">. </w:t>
       </w:r>
       <w:r>
         <w:t>Extracting data epochs by tags from the EEGLAB Edit Menu.</w:t>
       </w:r>
-      <w:bookmarkEnd w:id="52"/>
+      <w:bookmarkEnd w:id="53"/>
     </w:p>
     <w:p>
       <w:pPr>
@@ -29261,38 +28931,25 @@
         <w:pStyle w:val="Heading4"/>
         <w:jc w:val="center"/>
       </w:pPr>
-      <w:bookmarkStart w:id="53" w:name="_Toc469929970"/>
+      <w:bookmarkStart w:id="54" w:name="_Toc469929970"/>
       <w:r>
         <w:t xml:space="preserve">Figure </w:t>
       </w:r>
-      <w:r>
-        <w:fldChar w:fldCharType="begin"/>
-      </w:r>
-      <w:r>
-        <w:instrText xml:space="preserve"> SEQ Figure \* ARABIC </w:instrText>
-      </w:r>
-      <w:r>
-        <w:fldChar w:fldCharType="separate"/>
-      </w:r>
-      <w:r>
-        <w:rPr>
-          <w:noProof/>
-        </w:rPr>
-        <w:t>23</w:t>
-      </w:r>
-      <w:r>
-        <w:rPr>
-          <w:noProof/>
-        </w:rPr>
-        <w:fldChar w:fldCharType="end"/>
-      </w:r>
+      <w:fldSimple w:instr=" SEQ Figure \* ARABIC ">
+        <w:r>
+          <w:rPr>
+            <w:noProof/>
+          </w:rPr>
+          <w:t>23</w:t>
+        </w:r>
+      </w:fldSimple>
       <w:r>
         <w:t xml:space="preserve">. </w:t>
       </w:r>
       <w:r>
         <w:t>pop_epochhed menu.</w:t>
       </w:r>
-      <w:bookmarkEnd w:id="53"/>
+      <w:bookmarkEnd w:id="54"/>
     </w:p>
     <w:p/>
     <w:p>
@@ -29478,38 +29135,25 @@
         <w:pStyle w:val="Heading4"/>
         <w:jc w:val="center"/>
       </w:pPr>
-      <w:bookmarkStart w:id="54" w:name="_Toc469929971"/>
+      <w:bookmarkStart w:id="55" w:name="_Toc469929971"/>
       <w:r>
         <w:t xml:space="preserve">Figure </w:t>
       </w:r>
-      <w:r>
-        <w:fldChar w:fldCharType="begin"/>
-      </w:r>
-      <w:r>
-        <w:instrText xml:space="preserve"> SEQ Figure \* ARABIC </w:instrText>
-      </w:r>
-      <w:r>
-        <w:fldChar w:fldCharType="separate"/>
-      </w:r>
-      <w:r>
-        <w:rPr>
-          <w:noProof/>
-        </w:rPr>
-        <w:t>24</w:t>
-      </w:r>
-      <w:r>
-        <w:rPr>
-          <w:noProof/>
-        </w:rPr>
-        <w:fldChar w:fldCharType="end"/>
-      </w:r>
+      <w:fldSimple w:instr=" SEQ Figure \* ARABIC ">
+        <w:r>
+          <w:rPr>
+            <w:noProof/>
+          </w:rPr>
+          <w:t>24</w:t>
+        </w:r>
+      </w:fldSimple>
       <w:r>
         <w:t xml:space="preserve">. </w:t>
       </w:r>
       <w:r>
         <w:t>pop_epochhed search bar.</w:t>
       </w:r>
-      <w:bookmarkEnd w:id="54"/>
+      <w:bookmarkEnd w:id="55"/>
     </w:p>
     <w:p/>
     <w:p>
@@ -31369,38 +31013,25 @@
           <w:szCs w:val="24"/>
         </w:rPr>
       </w:pPr>
-      <w:bookmarkStart w:id="55" w:name="_Toc469404354"/>
+      <w:bookmarkStart w:id="56" w:name="_Toc469404354"/>
       <w:r>
         <w:t xml:space="preserve">Table </w:t>
       </w:r>
-      <w:r>
-        <w:fldChar w:fldCharType="begin"/>
-      </w:r>
-      <w:r>
-        <w:instrText xml:space="preserve"> SEQ Table \* ARABIC </w:instrText>
-      </w:r>
-      <w:r>
-        <w:fldChar w:fldCharType="separate"/>
-      </w:r>
-      <w:r>
-        <w:rPr>
-          <w:noProof/>
-        </w:rPr>
-        <w:t>7</w:t>
-      </w:r>
-      <w:r>
-        <w:rPr>
-          <w:noProof/>
-        </w:rPr>
-        <w:fldChar w:fldCharType="end"/>
-      </w:r>
+      <w:fldSimple w:instr=" SEQ Table \* ARABIC ">
+        <w:r>
+          <w:rPr>
+            <w:noProof/>
+          </w:rPr>
+          <w:t>7</w:t>
+        </w:r>
+      </w:fldSimple>
       <w:r>
         <w:t xml:space="preserve">. </w:t>
       </w:r>
       <w:r>
         <w:t>A summary of arguments for pop_epochhed.</w:t>
       </w:r>
-      <w:bookmarkEnd w:id="55"/>
+      <w:bookmarkEnd w:id="56"/>
     </w:p>
     <w:p>
       <w:pPr>
@@ -31411,8 +31042,8 @@
       <w:pPr>
         <w:pStyle w:val="Heading1"/>
       </w:pPr>
-      <w:bookmarkStart w:id="56" w:name="_Toc453322019"/>
-      <w:bookmarkStart w:id="57" w:name="_Toc469927089"/>
+      <w:bookmarkStart w:id="57" w:name="_Toc453322019"/>
+      <w:bookmarkStart w:id="58" w:name="_Toc469927089"/>
       <w:r>
         <w:lastRenderedPageBreak/>
         <w:t>5</w:t>
@@ -31420,8 +31051,8 @@
       <w:r>
         <w:t>. Data Formats</w:t>
       </w:r>
-      <w:bookmarkEnd w:id="56"/>
       <w:bookmarkEnd w:id="57"/>
+      <w:bookmarkEnd w:id="58"/>
     </w:p>
     <w:p>
       <w:pPr>
@@ -31483,16 +31114,16 @@
       <w:pPr>
         <w:pStyle w:val="Heading2"/>
       </w:pPr>
-      <w:bookmarkStart w:id="58" w:name="_Toc453322020"/>
-      <w:bookmarkStart w:id="59" w:name="_Toc469927090"/>
+      <w:bookmarkStart w:id="59" w:name="_Toc453322020"/>
+      <w:bookmarkStart w:id="60" w:name="_Toc469927090"/>
       <w:r>
         <w:t>5</w:t>
       </w:r>
       <w:r>
         <w:t>.1 XML tag hierarchy (HED)</w:t>
       </w:r>
-      <w:bookmarkEnd w:id="58"/>
       <w:bookmarkEnd w:id="59"/>
+      <w:bookmarkEnd w:id="60"/>
     </w:p>
     <w:p>
       <w:pPr>
@@ -31610,8 +31241,6 @@
         </w:rPr>
         <w:t>2</w:t>
       </w:r>
-      <w:bookmarkStart w:id="60" w:name="_GoBack"/>
-      <w:bookmarkEnd w:id="60"/>
       <w:r>
         <w:rPr>
           <w:rFonts w:ascii="Courier New" w:eastAsia="Courier New" w:hAnsi="Courier New" w:cs="Courier New"/>
@@ -34821,27 +34450,14 @@
       <w:r>
         <w:t xml:space="preserve">Table </w:t>
       </w:r>
-      <w:r>
-        <w:fldChar w:fldCharType="begin"/>
-      </w:r>
-      <w:r>
-        <w:instrText xml:space="preserve"> SEQ Table \* ARABIC </w:instrText>
-      </w:r>
-      <w:r>
-        <w:fldChar w:fldCharType="separate"/>
-      </w:r>
-      <w:r>
-        <w:rPr>
-          <w:noProof/>
-        </w:rPr>
-        <w:t>8</w:t>
-      </w:r>
-      <w:r>
-        <w:rPr>
-          <w:noProof/>
-        </w:rPr>
-        <w:fldChar w:fldCharType="end"/>
-      </w:r>
+      <w:fldSimple w:instr=" SEQ Table \* ARABIC ">
+        <w:r>
+          <w:rPr>
+            <w:noProof/>
+          </w:rPr>
+          <w:t>8</w:t>
+        </w:r>
+      </w:fldSimple>
       <w:r>
         <w:t xml:space="preserve">. </w:t>
       </w:r>
@@ -35456,27 +35072,14 @@
         <w:lastRenderedPageBreak/>
         <w:t xml:space="preserve">Table </w:t>
       </w:r>
-      <w:r>
-        <w:fldChar w:fldCharType="begin"/>
-      </w:r>
-      <w:r>
-        <w:instrText xml:space="preserve"> SEQ Table \* ARABIC </w:instrText>
-      </w:r>
-      <w:r>
-        <w:fldChar w:fldCharType="separate"/>
-      </w:r>
-      <w:r>
-        <w:rPr>
-          <w:noProof/>
-        </w:rPr>
-        <w:t>9</w:t>
-      </w:r>
-      <w:r>
-        <w:rPr>
-          <w:noProof/>
-        </w:rPr>
-        <w:fldChar w:fldCharType="end"/>
-      </w:r>
+      <w:fldSimple w:instr=" SEQ Table \* ARABIC ">
+        <w:r>
+          <w:rPr>
+            <w:noProof/>
+          </w:rPr>
+          <w:t>9</w:t>
+        </w:r>
+      </w:fldSimple>
       <w:r>
         <w:t xml:space="preserve">. </w:t>
       </w:r>
@@ -36824,27 +36427,14 @@
       <w:r>
         <w:t xml:space="preserve">Table </w:t>
       </w:r>
-      <w:r>
-        <w:fldChar w:fldCharType="begin"/>
-      </w:r>
-      <w:r>
-        <w:instrText xml:space="preserve"> SEQ Table \* ARABIC </w:instrText>
-      </w:r>
-      <w:r>
-        <w:fldChar w:fldCharType="separate"/>
-      </w:r>
-      <w:r>
-        <w:rPr>
-          <w:noProof/>
-        </w:rPr>
-        <w:t>10</w:t>
-      </w:r>
-      <w:r>
-        <w:rPr>
-          <w:noProof/>
-        </w:rPr>
-        <w:fldChar w:fldCharType="end"/>
-      </w:r>
+      <w:fldSimple w:instr=" SEQ Table \* ARABIC ">
+        <w:r>
+          <w:rPr>
+            <w:noProof/>
+          </w:rPr>
+          <w:t>10</w:t>
+        </w:r>
+      </w:fldSimple>
       <w:r>
         <w:t xml:space="preserve">. </w:t>
       </w:r>
@@ -37440,27 +37030,14 @@
       <w:r>
         <w:t xml:space="preserve">Table </w:t>
       </w:r>
-      <w:r>
-        <w:fldChar w:fldCharType="begin"/>
-      </w:r>
-      <w:r>
-        <w:instrText xml:space="preserve"> SEQ Table \* ARABIC </w:instrText>
-      </w:r>
-      <w:r>
-        <w:fldChar w:fldCharType="separate"/>
-      </w:r>
-      <w:r>
-        <w:rPr>
-          <w:noProof/>
-        </w:rPr>
-        <w:t>11</w:t>
-      </w:r>
-      <w:r>
-        <w:rPr>
-          <w:noProof/>
-        </w:rPr>
-        <w:fldChar w:fldCharType="end"/>
-      </w:r>
+      <w:fldSimple w:instr=" SEQ Table \* ARABIC ">
+        <w:r>
+          <w:rPr>
+            <w:noProof/>
+          </w:rPr>
+          <w:t>11</w:t>
+        </w:r>
+      </w:fldSimple>
       <w:r>
         <w:t xml:space="preserve">. </w:t>
       </w:r>
@@ -37666,27 +37243,14 @@
       <w:r>
         <w:t xml:space="preserve">Table </w:t>
       </w:r>
-      <w:r>
-        <w:fldChar w:fldCharType="begin"/>
-      </w:r>
-      <w:r>
-        <w:instrText xml:space="preserve"> SEQ Table \* ARABIC </w:instrText>
-      </w:r>
-      <w:r>
-        <w:fldChar w:fldCharType="separate"/>
-      </w:r>
-      <w:r>
-        <w:rPr>
-          <w:noProof/>
-        </w:rPr>
-        <w:t>12</w:t>
-      </w:r>
-      <w:r>
-        <w:rPr>
-          <w:noProof/>
-        </w:rPr>
-        <w:fldChar w:fldCharType="end"/>
-      </w:r>
+      <w:fldSimple w:instr=" SEQ Table \* ARABIC ">
+        <w:r>
+          <w:rPr>
+            <w:noProof/>
+          </w:rPr>
+          <w:t>12</w:t>
+        </w:r>
+      </w:fldSimple>
       <w:r>
         <w:t xml:space="preserve">. </w:t>
       </w:r>
@@ -38499,27 +38063,14 @@
       <w:r>
         <w:t xml:space="preserve">Table </w:t>
       </w:r>
-      <w:r>
-        <w:fldChar w:fldCharType="begin"/>
-      </w:r>
-      <w:r>
-        <w:instrText xml:space="preserve"> SEQ Table \* ARABIC </w:instrText>
-      </w:r>
-      <w:r>
-        <w:fldChar w:fldCharType="separate"/>
-      </w:r>
-      <w:r>
-        <w:rPr>
-          <w:noProof/>
-        </w:rPr>
-        <w:t>13</w:t>
-      </w:r>
-      <w:r>
-        <w:rPr>
-          <w:noProof/>
-        </w:rPr>
-        <w:fldChar w:fldCharType="end"/>
-      </w:r>
+      <w:fldSimple w:instr=" SEQ Table \* ARABIC ">
+        <w:r>
+          <w:rPr>
+            <w:noProof/>
+          </w:rPr>
+          <w:t>13</w:t>
+        </w:r>
+      </w:fldSimple>
       <w:r>
         <w:t xml:space="preserve">. </w:t>
       </w:r>
@@ -39278,27 +38829,14 @@
       <w:r>
         <w:t xml:space="preserve">Table </w:t>
       </w:r>
-      <w:r>
-        <w:fldChar w:fldCharType="begin"/>
-      </w:r>
-      <w:r>
-        <w:instrText xml:space="preserve"> SEQ Table \* ARABIC </w:instrText>
-      </w:r>
-      <w:r>
-        <w:fldChar w:fldCharType="separate"/>
-      </w:r>
-      <w:r>
-        <w:rPr>
-          <w:noProof/>
-        </w:rPr>
-        <w:t>14</w:t>
-      </w:r>
-      <w:r>
-        <w:rPr>
-          <w:noProof/>
-        </w:rPr>
-        <w:fldChar w:fldCharType="end"/>
-      </w:r>
+      <w:fldSimple w:instr=" SEQ Table \* ARABIC ">
+        <w:r>
+          <w:rPr>
+            <w:noProof/>
+          </w:rPr>
+          <w:t>14</w:t>
+        </w:r>
+      </w:fldSimple>
       <w:r>
         <w:t xml:space="preserve">. </w:t>
       </w:r>
@@ -39484,27 +39022,14 @@
       <w:r>
         <w:t xml:space="preserve">Table </w:t>
       </w:r>
-      <w:r>
-        <w:fldChar w:fldCharType="begin"/>
-      </w:r>
-      <w:r>
-        <w:instrText xml:space="preserve"> SEQ Table \* ARABIC </w:instrText>
-      </w:r>
-      <w:r>
-        <w:fldChar w:fldCharType="separate"/>
-      </w:r>
-      <w:r>
-        <w:rPr>
-          <w:noProof/>
-        </w:rPr>
-        <w:t>15</w:t>
-      </w:r>
-      <w:r>
-        <w:rPr>
-          <w:noProof/>
-        </w:rPr>
-        <w:fldChar w:fldCharType="end"/>
-      </w:r>
+      <w:fldSimple w:instr=" SEQ Table \* ARABIC ">
+        <w:r>
+          <w:rPr>
+            <w:noProof/>
+          </w:rPr>
+          <w:t>15</w:t>
+        </w:r>
+      </w:fldSimple>
       <w:r>
         <w:t xml:space="preserve">. </w:t>
       </w:r>
@@ -40551,27 +40076,14 @@
         <w:lastRenderedPageBreak/>
         <w:t xml:space="preserve">Table </w:t>
       </w:r>
-      <w:r>
-        <w:fldChar w:fldCharType="begin"/>
-      </w:r>
-      <w:r>
-        <w:instrText xml:space="preserve"> SEQ Table \* ARABIC </w:instrText>
-      </w:r>
-      <w:r>
-        <w:fldChar w:fldCharType="separate"/>
-      </w:r>
-      <w:r>
-        <w:rPr>
-          <w:noProof/>
-        </w:rPr>
-        <w:t>16</w:t>
-      </w:r>
-      <w:r>
-        <w:rPr>
-          <w:noProof/>
-        </w:rPr>
-        <w:fldChar w:fldCharType="end"/>
-      </w:r>
+      <w:fldSimple w:instr=" SEQ Table \* ARABIC ">
+        <w:r>
+          <w:rPr>
+            <w:noProof/>
+          </w:rPr>
+          <w:t>16</w:t>
+        </w:r>
+      </w:fldSimple>
       <w:r>
         <w:t xml:space="preserve">. </w:t>
       </w:r>
@@ -41701,27 +41213,14 @@
         <w:lastRenderedPageBreak/>
         <w:t xml:space="preserve">Table </w:t>
       </w:r>
-      <w:r>
-        <w:fldChar w:fldCharType="begin"/>
-      </w:r>
-      <w:r>
-        <w:instrText xml:space="preserve"> SEQ Table \* ARABIC </w:instrText>
-      </w:r>
-      <w:r>
-        <w:fldChar w:fldCharType="separate"/>
-      </w:r>
-      <w:r>
-        <w:rPr>
-          <w:noProof/>
-        </w:rPr>
-        <w:t>17</w:t>
-      </w:r>
-      <w:r>
-        <w:rPr>
-          <w:noProof/>
-        </w:rPr>
-        <w:fldChar w:fldCharType="end"/>
-      </w:r>
+      <w:fldSimple w:instr=" SEQ Table \* ARABIC ">
+        <w:r>
+          <w:rPr>
+            <w:noProof/>
+          </w:rPr>
+          <w:t>17</w:t>
+        </w:r>
+      </w:fldSimple>
       <w:r>
         <w:t>. A s</w:t>
       </w:r>
@@ -42970,7 +42469,7 @@
           <w:rPr>
             <w:noProof/>
           </w:rPr>
-          <w:t>46</w:t>
+          <w:t>6</w:t>
         </w:r>
         <w:r>
           <w:rPr>
@@ -46106,7 +45605,7 @@
 </file>
 
 <file path=customXml/itemProps1.xml><?xml version="1.0" encoding="utf-8"?>
-<ds:datastoreItem xmlns:ds="http://schemas.openxmlformats.org/officeDocument/2006/customXml" ds:itemID="{B275A555-905A-4A9E-A017-2E6F84FF2609}">
+<ds:datastoreItem xmlns:ds="http://schemas.openxmlformats.org/officeDocument/2006/customXml" ds:itemID="{BFB4FA57-B302-4737-A8B4-2C8BAD87997D}">
   <ds:schemaRefs>
     <ds:schemaRef ds:uri="http://schemas.openxmlformats.org/officeDocument/2006/bibliography"/>
   </ds:schemaRefs>

</xml_diff>

<commit_message>
updated latest HEDTools to version  2.1.0
</commit_message>
<xml_diff>
--- a/matlab/docs/HEDToolsUserManual.docx
+++ b/matlab/docs/HEDToolsUserManual.docx
@@ -74,10 +74,7 @@
         <w:jc w:val="center"/>
       </w:pPr>
       <w:r>
-        <w:t>June 22</w:t>
-      </w:r>
-      <w:r>
-        <w:t>, 2017</w:t>
+        <w:t>January 4, 2018</w:t>
       </w:r>
       <w:r>
         <w:br w:type="page"/>
@@ -22918,6 +22915,322 @@
     </w:p>
     <w:p>
       <w:pPr>
+        <w:numPr>
+          <w:ilvl w:val="0"/>
+          <w:numId w:val="9"/>
+        </w:numPr>
+        <w:shd w:val="clear" w:color="auto" w:fill="FFFFFF"/>
+        <w:spacing w:before="240" w:after="100" w:afterAutospacing="1"/>
+        <w:rPr>
+          <w:rFonts w:eastAsia="Times New Roman" w:cs="Times New Roman"/>
+          <w:color w:val="333333"/>
+          <w:szCs w:val="24"/>
+        </w:rPr>
+      </w:pPr>
+      <w:r>
+        <w:rPr>
+          <w:rFonts w:eastAsia="Times New Roman" w:cs="Times New Roman"/>
+          <w:color w:val="333333"/>
+          <w:szCs w:val="24"/>
+        </w:rPr>
+        <w:t>Missing commas before or after tag groups.</w:t>
+      </w:r>
+      <w:r>
+        <w:rPr>
+          <w:rFonts w:eastAsia="Times New Roman" w:cs="Times New Roman"/>
+          <w:color w:val="333333"/>
+          <w:szCs w:val="24"/>
+        </w:rPr>
+        <w:t xml:space="preserve">  For example, </w:t>
+      </w:r>
+      <w:r>
+        <w:rPr>
+          <w:rFonts w:ascii="Courier New" w:eastAsia="Times New Roman" w:hAnsi="Courier New" w:cs="Courier New"/>
+          <w:i/>
+          <w:color w:val="333333"/>
+          <w:szCs w:val="24"/>
+        </w:rPr>
+        <w:t>/Event/Label/</w:t>
+      </w:r>
+      <w:proofErr w:type="spellStart"/>
+      <w:r>
+        <w:rPr>
+          <w:rFonts w:ascii="Courier New" w:eastAsia="Times New Roman" w:hAnsi="Courier New" w:cs="Courier New"/>
+          <w:i/>
+          <w:color w:val="333333"/>
+          <w:szCs w:val="24"/>
+        </w:rPr>
+        <w:t>StBaselineGuardDuty</w:t>
+      </w:r>
+      <w:proofErr w:type="spellEnd"/>
+      <w:r>
+        <w:rPr>
+          <w:rFonts w:ascii="Courier New" w:eastAsia="Times New Roman" w:hAnsi="Courier New" w:cs="Courier New"/>
+          <w:i/>
+          <w:color w:val="333333"/>
+          <w:szCs w:val="24"/>
+        </w:rPr>
+        <w:t xml:space="preserve"> (</w:t>
+      </w:r>
+      <w:r>
+        <w:rPr>
+          <w:rFonts w:ascii="Courier New" w:eastAsia="Times New Roman" w:hAnsi="Courier New" w:cs="Courier New"/>
+          <w:i/>
+          <w:color w:val="333333"/>
+          <w:szCs w:val="24"/>
+        </w:rPr>
+        <w:t>/P</w:t>
+      </w:r>
+      <w:r>
+        <w:rPr>
+          <w:rFonts w:ascii="Courier New" w:eastAsia="Times New Roman" w:hAnsi="Courier New" w:cs="Courier New"/>
+          <w:i/>
+          <w:color w:val="333333"/>
+          <w:szCs w:val="24"/>
+        </w:rPr>
+        <w:t xml:space="preserve">articipant ~ </w:t>
+      </w:r>
+      <w:r>
+        <w:rPr>
+          <w:rFonts w:ascii="Courier New" w:eastAsia="Times New Roman" w:hAnsi="Courier New" w:cs="Courier New"/>
+          <w:i/>
+          <w:color w:val="333333"/>
+          <w:szCs w:val="24"/>
+        </w:rPr>
+        <w:t>/A</w:t>
+      </w:r>
+      <w:r>
+        <w:rPr>
+          <w:rFonts w:ascii="Courier New" w:eastAsia="Times New Roman" w:hAnsi="Courier New" w:cs="Courier New"/>
+          <w:i/>
+          <w:color w:val="333333"/>
+          <w:szCs w:val="24"/>
+        </w:rPr>
+        <w:t xml:space="preserve">ction/Type/Allow/Access ~ </w:t>
+      </w:r>
+      <w:r>
+        <w:rPr>
+          <w:rFonts w:ascii="Courier New" w:eastAsia="Times New Roman" w:hAnsi="Courier New" w:cs="Courier New"/>
+          <w:i/>
+          <w:color w:val="333333"/>
+          <w:szCs w:val="24"/>
+        </w:rPr>
+        <w:t>/I</w:t>
+      </w:r>
+      <w:r>
+        <w:rPr>
+          <w:rFonts w:ascii="Courier New" w:eastAsia="Times New Roman" w:hAnsi="Courier New" w:cs="Courier New"/>
+          <w:i/>
+          <w:color w:val="333333"/>
+          <w:szCs w:val="24"/>
+        </w:rPr>
+        <w:t>tem/Object/Person/ID Holder)</w:t>
+      </w:r>
+      <w:r>
+        <w:rPr>
+          <w:rFonts w:eastAsia="Times New Roman" w:cs="Times New Roman"/>
+          <w:color w:val="333333"/>
+          <w:szCs w:val="24"/>
+        </w:rPr>
+        <w:t xml:space="preserve"> is in</w:t>
+      </w:r>
+      <w:r>
+        <w:rPr>
+          <w:rFonts w:eastAsia="Times New Roman" w:cs="Times New Roman"/>
+          <w:color w:val="333333"/>
+          <w:szCs w:val="24"/>
+        </w:rPr>
+        <w:t>valid</w:t>
+      </w:r>
+      <w:r>
+        <w:rPr>
+          <w:rFonts w:eastAsia="Times New Roman" w:cs="Times New Roman"/>
+          <w:color w:val="333333"/>
+          <w:szCs w:val="24"/>
+        </w:rPr>
+        <w:t xml:space="preserve"> because the comma after the </w:t>
+      </w:r>
+      <w:r>
+        <w:rPr>
+          <w:rFonts w:eastAsia="Times New Roman" w:cs="Times New Roman"/>
+          <w:color w:val="333333"/>
+          <w:szCs w:val="24"/>
+        </w:rPr>
+        <w:t xml:space="preserve">required </w:t>
+      </w:r>
+      <w:r>
+        <w:rPr>
+          <w:rFonts w:eastAsia="Times New Roman" w:cs="Times New Roman"/>
+          <w:color w:val="333333"/>
+          <w:szCs w:val="24"/>
+        </w:rPr>
+        <w:t>label tag is missing.</w:t>
+      </w:r>
+    </w:p>
+    <w:p>
+      <w:pPr>
+        <w:numPr>
+          <w:ilvl w:val="0"/>
+          <w:numId w:val="9"/>
+        </w:numPr>
+        <w:shd w:val="clear" w:color="auto" w:fill="FFFFFF"/>
+        <w:spacing w:before="240" w:after="100" w:afterAutospacing="1"/>
+        <w:rPr>
+          <w:rFonts w:eastAsia="Times New Roman" w:cs="Times New Roman"/>
+          <w:color w:val="333333"/>
+          <w:szCs w:val="24"/>
+        </w:rPr>
+      </w:pPr>
+      <w:r>
+        <w:rPr>
+          <w:rFonts w:eastAsia="Times New Roman" w:cs="Times New Roman"/>
+          <w:color w:val="333333"/>
+          <w:szCs w:val="24"/>
+        </w:rPr>
+        <w:t xml:space="preserve">Unequal number of opening and closing </w:t>
+      </w:r>
+      <w:r>
+        <w:rPr>
+          <w:rFonts w:eastAsia="Times New Roman" w:cs="Times New Roman"/>
+          <w:color w:val="333333"/>
+          <w:szCs w:val="24"/>
+        </w:rPr>
+        <w:t>parentheses</w:t>
+      </w:r>
+      <w:r>
+        <w:rPr>
+          <w:rFonts w:eastAsia="Times New Roman" w:cs="Times New Roman"/>
+          <w:color w:val="333333"/>
+          <w:szCs w:val="24"/>
+        </w:rPr>
+        <w:t xml:space="preserve"> in tag groups.  For example, </w:t>
+      </w:r>
+      <w:r>
+        <w:rPr>
+          <w:rFonts w:ascii="Courier New" w:eastAsia="Times New Roman" w:hAnsi="Courier New" w:cs="Courier New"/>
+          <w:i/>
+          <w:color w:val="333333"/>
+          <w:szCs w:val="24"/>
+        </w:rPr>
+        <w:t>(</w:t>
+      </w:r>
+      <w:r>
+        <w:rPr>
+          <w:rFonts w:ascii="Courier New" w:eastAsia="Times New Roman" w:hAnsi="Courier New" w:cs="Courier New"/>
+          <w:i/>
+          <w:color w:val="333333"/>
+          <w:szCs w:val="24"/>
+        </w:rPr>
+        <w:t>/P</w:t>
+      </w:r>
+      <w:r>
+        <w:rPr>
+          <w:rFonts w:ascii="Courier New" w:eastAsia="Times New Roman" w:hAnsi="Courier New" w:cs="Courier New"/>
+          <w:i/>
+          <w:color w:val="333333"/>
+          <w:szCs w:val="24"/>
+        </w:rPr>
+        <w:t xml:space="preserve">articipant ~ </w:t>
+      </w:r>
+      <w:r>
+        <w:rPr>
+          <w:rFonts w:ascii="Courier New" w:eastAsia="Times New Roman" w:hAnsi="Courier New" w:cs="Courier New"/>
+          <w:i/>
+          <w:color w:val="333333"/>
+          <w:szCs w:val="24"/>
+        </w:rPr>
+        <w:t>/A</w:t>
+      </w:r>
+      <w:r>
+        <w:rPr>
+          <w:rFonts w:ascii="Courier New" w:eastAsia="Times New Roman" w:hAnsi="Courier New" w:cs="Courier New"/>
+          <w:i/>
+          <w:color w:val="333333"/>
+          <w:szCs w:val="24"/>
+        </w:rPr>
+        <w:t>ction/Type/Allow/Acce</w:t>
+      </w:r>
+      <w:bookmarkStart w:id="39" w:name="_GoBack"/>
+      <w:bookmarkEnd w:id="39"/>
+      <w:r>
+        <w:rPr>
+          <w:rFonts w:ascii="Courier New" w:eastAsia="Times New Roman" w:hAnsi="Courier New" w:cs="Courier New"/>
+          <w:i/>
+          <w:color w:val="333333"/>
+          <w:szCs w:val="24"/>
+        </w:rPr>
+        <w:t xml:space="preserve">ss ~ </w:t>
+      </w:r>
+      <w:r>
+        <w:rPr>
+          <w:rFonts w:ascii="Courier New" w:eastAsia="Times New Roman" w:hAnsi="Courier New" w:cs="Courier New"/>
+          <w:i/>
+          <w:color w:val="333333"/>
+          <w:szCs w:val="24"/>
+        </w:rPr>
+        <w:t>/I</w:t>
+      </w:r>
+      <w:r>
+        <w:rPr>
+          <w:rFonts w:ascii="Courier New" w:eastAsia="Times New Roman" w:hAnsi="Courier New" w:cs="Courier New"/>
+          <w:i/>
+          <w:color w:val="333333"/>
+          <w:szCs w:val="24"/>
+        </w:rPr>
+        <w:t>tem</w:t>
+      </w:r>
+      <w:r>
+        <w:rPr>
+          <w:rFonts w:ascii="Courier New" w:eastAsia="Times New Roman" w:hAnsi="Courier New" w:cs="Courier New"/>
+          <w:i/>
+          <w:color w:val="333333"/>
+          <w:szCs w:val="24"/>
+        </w:rPr>
+        <w:t>/Object/Person/ID Holder</w:t>
+      </w:r>
+      <w:r>
+        <w:rPr>
+          <w:rFonts w:eastAsia="Times New Roman" w:cs="Times New Roman"/>
+          <w:color w:val="333333"/>
+          <w:szCs w:val="24"/>
+        </w:rPr>
+        <w:t xml:space="preserve"> is invalid because </w:t>
+      </w:r>
+      <w:r>
+        <w:rPr>
+          <w:rFonts w:eastAsia="Times New Roman" w:cs="Times New Roman"/>
+          <w:color w:val="333333"/>
+          <w:szCs w:val="24"/>
+        </w:rPr>
+        <w:t xml:space="preserve">the closing tag group </w:t>
+      </w:r>
+      <w:r>
+        <w:rPr>
+          <w:rFonts w:eastAsia="Times New Roman" w:cs="Times New Roman"/>
+          <w:color w:val="333333"/>
+          <w:szCs w:val="24"/>
+        </w:rPr>
+        <w:t>parenthesis</w:t>
+      </w:r>
+      <w:r>
+        <w:rPr>
+          <w:rFonts w:eastAsia="Times New Roman" w:cs="Times New Roman"/>
+          <w:color w:val="333333"/>
+          <w:szCs w:val="24"/>
+        </w:rPr>
+        <w:t xml:space="preserve"> is m</w:t>
+      </w:r>
+      <w:r>
+        <w:rPr>
+          <w:rFonts w:eastAsia="Times New Roman" w:cs="Times New Roman"/>
+          <w:color w:val="333333"/>
+          <w:szCs w:val="24"/>
+        </w:rPr>
+        <w:t>issing.</w:t>
+      </w:r>
+    </w:p>
+    <w:p>
+      <w:pPr>
         <w:shd w:val="clear" w:color="auto" w:fill="FFFFFF"/>
         <w:spacing w:before="100" w:beforeAutospacing="1" w:after="100" w:afterAutospacing="1"/>
         <w:ind w:left="360"/>
@@ -22949,16 +23262,15 @@
           <w:color w:val="333333"/>
           <w:szCs w:val="24"/>
         </w:rPr>
-        <w:t xml:space="preserve">generates warning for the </w:t>
-      </w:r>
-      <w:proofErr w:type="gramStart"/>
+        <w:t>gener</w:t>
+      </w:r>
       <w:r>
         <w:rPr>
           <w:rFonts w:eastAsia="Times New Roman" w:cs="Times New Roman"/>
           <w:color w:val="333333"/>
           <w:szCs w:val="24"/>
         </w:rPr>
-        <w:t xml:space="preserve">following  </w:t>
+        <w:t xml:space="preserve">ates warning for the following </w:t>
       </w:r>
       <w:r>
         <w:rPr>
@@ -22966,16 +23278,7 @@
           <w:color w:val="333333"/>
           <w:szCs w:val="24"/>
         </w:rPr>
-        <w:t>syntax</w:t>
-      </w:r>
-      <w:proofErr w:type="gramEnd"/>
-      <w:r>
-        <w:rPr>
-          <w:rFonts w:eastAsia="Times New Roman" w:cs="Times New Roman"/>
-          <w:color w:val="333333"/>
-          <w:szCs w:val="24"/>
-        </w:rPr>
-        <w:t xml:space="preserve"> </w:t>
+        <w:t xml:space="preserve">syntax </w:t>
       </w:r>
       <w:r>
         <w:rPr>
@@ -23014,6 +23317,7 @@
           <w:color w:val="333333"/>
           <w:szCs w:val="24"/>
         </w:rPr>
+        <w:lastRenderedPageBreak/>
         <w:t>Numerical tags that have a unit class should have unit</w:t>
       </w:r>
       <w:r>
@@ -23555,7 +23859,7 @@
           <w:szCs w:val="24"/>
         </w:rPr>
       </w:pPr>
-      <w:bookmarkStart w:id="39" w:name="_Toc469927085"/>
+      <w:bookmarkStart w:id="40" w:name="_Toc469927085"/>
       <w:r>
         <w:t>3</w:t>
       </w:r>
@@ -23571,7 +23875,7 @@
       <w:r>
         <w:t xml:space="preserve"> a single dataset</w:t>
       </w:r>
-      <w:bookmarkEnd w:id="39"/>
+      <w:bookmarkEnd w:id="40"/>
     </w:p>
     <w:p>
       <w:pPr>
@@ -23721,6 +24025,7 @@
           <w:noProof/>
           <w:szCs w:val="24"/>
         </w:rPr>
+        <w:lastRenderedPageBreak/>
         <w:drawing>
           <wp:inline distT="0" distB="0" distL="0" distR="0" wp14:anchorId="61AE8D48" wp14:editId="785F6534">
             <wp:extent cx="4887007" cy="4353533"/>
@@ -23769,7 +24074,7 @@
         <w:pStyle w:val="Heading4"/>
         <w:jc w:val="center"/>
       </w:pPr>
-      <w:bookmarkStart w:id="40" w:name="_Toc469929963"/>
+      <w:bookmarkStart w:id="41" w:name="_Toc469929963"/>
       <w:r>
         <w:t xml:space="preserve">Figure </w:t>
       </w:r>
@@ -23787,7 +24092,7 @@
       <w:r>
         <w:t>Validating the current dataset from the EEGLAB Edit Menu.</w:t>
       </w:r>
-      <w:bookmarkEnd w:id="40"/>
+      <w:bookmarkEnd w:id="41"/>
     </w:p>
     <w:p/>
     <w:p>
@@ -23935,7 +24240,7 @@
         <w:pStyle w:val="Heading4"/>
         <w:jc w:val="center"/>
       </w:pPr>
-      <w:bookmarkStart w:id="41" w:name="_Toc469929964"/>
+      <w:bookmarkStart w:id="42" w:name="_Toc469929964"/>
       <w:r>
         <w:t xml:space="preserve">Figure </w:t>
       </w:r>
@@ -23960,7 +24265,7 @@
       <w:r>
         <w:t xml:space="preserve"> menu.</w:t>
       </w:r>
-      <w:bookmarkEnd w:id="41"/>
+      <w:bookmarkEnd w:id="42"/>
     </w:p>
     <w:p/>
     <w:p>
@@ -26082,7 +26387,7 @@
           <w:szCs w:val="24"/>
         </w:rPr>
       </w:pPr>
-      <w:bookmarkStart w:id="42" w:name="_Toc469404351"/>
+      <w:bookmarkStart w:id="43" w:name="_Toc469404351"/>
       <w:r>
         <w:t xml:space="preserve">Table </w:t>
       </w:r>
@@ -26108,7 +26413,7 @@
       <w:r>
         <w:t>.</w:t>
       </w:r>
-      <w:bookmarkEnd w:id="42"/>
+      <w:bookmarkEnd w:id="43"/>
     </w:p>
     <w:p>
       <w:pPr>
@@ -26133,7 +26438,7 @@
           <w:szCs w:val="24"/>
         </w:rPr>
       </w:pPr>
-      <w:bookmarkStart w:id="43" w:name="_Toc469927086"/>
+      <w:bookmarkStart w:id="44" w:name="_Toc469927086"/>
       <w:r>
         <w:lastRenderedPageBreak/>
         <w:t xml:space="preserve">3.3 </w:t>
@@ -26144,7 +26449,7 @@
       <w:r>
         <w:t xml:space="preserve"> a directory of datasets</w:t>
       </w:r>
-      <w:bookmarkEnd w:id="43"/>
+      <w:bookmarkEnd w:id="44"/>
     </w:p>
     <w:p>
       <w:pPr>
@@ -26294,7 +26599,7 @@
         <w:pStyle w:val="Heading4"/>
         <w:jc w:val="center"/>
       </w:pPr>
-      <w:bookmarkStart w:id="44" w:name="_Toc469929965"/>
+      <w:bookmarkStart w:id="45" w:name="_Toc469929965"/>
       <w:r>
         <w:t xml:space="preserve">Figure </w:t>
       </w:r>
@@ -26312,7 +26617,7 @@
       <w:r>
         <w:t>Validate a directory of datasets from the EEGLAB File Menu.</w:t>
       </w:r>
-      <w:bookmarkEnd w:id="44"/>
+      <w:bookmarkEnd w:id="45"/>
     </w:p>
     <w:p/>
     <w:p>
@@ -26486,7 +26791,7 @@
         <w:pStyle w:val="Heading4"/>
         <w:jc w:val="center"/>
       </w:pPr>
-      <w:bookmarkStart w:id="45" w:name="_Toc469929966"/>
+      <w:bookmarkStart w:id="46" w:name="_Toc469929966"/>
       <w:r>
         <w:t xml:space="preserve">Figure </w:t>
       </w:r>
@@ -26511,7 +26816,7 @@
       <w:r>
         <w:t xml:space="preserve"> menu.</w:t>
       </w:r>
-      <w:bookmarkEnd w:id="45"/>
+      <w:bookmarkEnd w:id="46"/>
     </w:p>
     <w:p/>
     <w:p>
@@ -28582,7 +28887,7 @@
           <w:szCs w:val="24"/>
         </w:rPr>
       </w:pPr>
-      <w:bookmarkStart w:id="46" w:name="_Toc469404352"/>
+      <w:bookmarkStart w:id="47" w:name="_Toc469404352"/>
       <w:r>
         <w:t xml:space="preserve">Table </w:t>
       </w:r>
@@ -28608,7 +28913,7 @@
       <w:r>
         <w:t>.</w:t>
       </w:r>
-      <w:bookmarkEnd w:id="46"/>
+      <w:bookmarkEnd w:id="47"/>
     </w:p>
     <w:p/>
     <w:p>
@@ -28619,7 +28924,7 @@
           <w:szCs w:val="24"/>
         </w:rPr>
       </w:pPr>
-      <w:bookmarkStart w:id="47" w:name="_Toc469927087"/>
+      <w:bookmarkStart w:id="48" w:name="_Toc469927087"/>
       <w:r>
         <w:t xml:space="preserve">3.4 </w:t>
       </w:r>
@@ -28629,7 +28934,7 @@
       <w:r>
         <w:t xml:space="preserve"> an EEGLAB study</w:t>
       </w:r>
-      <w:bookmarkEnd w:id="47"/>
+      <w:bookmarkEnd w:id="48"/>
     </w:p>
     <w:p>
       <w:pPr>
@@ -28784,7 +29089,7 @@
         <w:pStyle w:val="Heading4"/>
         <w:jc w:val="center"/>
       </w:pPr>
-      <w:bookmarkStart w:id="48" w:name="_Toc469929967"/>
+      <w:bookmarkStart w:id="49" w:name="_Toc469929967"/>
       <w:r>
         <w:t xml:space="preserve">Figure </w:t>
       </w:r>
@@ -28808,7 +29113,7 @@
       <w:r>
         <w:t xml:space="preserve"> from the EEGLAB File Menu.</w:t>
       </w:r>
-      <w:bookmarkEnd w:id="48"/>
+      <w:bookmarkEnd w:id="49"/>
     </w:p>
     <w:p/>
     <w:p>
@@ -28959,7 +29264,7 @@
         <w:pStyle w:val="Heading4"/>
         <w:jc w:val="center"/>
       </w:pPr>
-      <w:bookmarkStart w:id="49" w:name="_Toc469929968"/>
+      <w:bookmarkStart w:id="50" w:name="_Toc469929968"/>
       <w:r>
         <w:t xml:space="preserve">Figure </w:t>
       </w:r>
@@ -28984,7 +29289,7 @@
       <w:r>
         <w:t xml:space="preserve"> menu.</w:t>
       </w:r>
-      <w:bookmarkEnd w:id="49"/>
+      <w:bookmarkEnd w:id="50"/>
     </w:p>
     <w:p/>
     <w:p>
@@ -29713,7 +30018,7 @@
           <w:szCs w:val="24"/>
         </w:rPr>
       </w:pPr>
-      <w:bookmarkStart w:id="50" w:name="_Toc469404353"/>
+      <w:bookmarkStart w:id="51" w:name="_Toc469404353"/>
       <w:r>
         <w:t xml:space="preserve">Table </w:t>
       </w:r>
@@ -29739,7 +30044,7 @@
       <w:r>
         <w:t>.</w:t>
       </w:r>
-      <w:bookmarkEnd w:id="50"/>
+      <w:bookmarkEnd w:id="51"/>
     </w:p>
     <w:tbl>
       <w:tblPr>
@@ -30536,7 +30841,7 @@
       <w:pPr>
         <w:pStyle w:val="Heading1"/>
       </w:pPr>
-      <w:bookmarkStart w:id="51" w:name="_Toc469927088"/>
+      <w:bookmarkStart w:id="52" w:name="_Toc469927088"/>
       <w:r>
         <w:lastRenderedPageBreak/>
         <w:t>4</w:t>
@@ -30550,7 +30855,7 @@
       <w:r>
         <w:t xml:space="preserve"> HED tags</w:t>
       </w:r>
-      <w:bookmarkEnd w:id="51"/>
+      <w:bookmarkEnd w:id="52"/>
     </w:p>
     <w:p/>
     <w:p>
@@ -30930,7 +31235,7 @@
         <w:pStyle w:val="Heading4"/>
         <w:jc w:val="center"/>
       </w:pPr>
-      <w:bookmarkStart w:id="52" w:name="_Toc469929969"/>
+      <w:bookmarkStart w:id="53" w:name="_Toc469929969"/>
       <w:r>
         <w:t xml:space="preserve">Figure </w:t>
       </w:r>
@@ -30948,7 +31253,7 @@
       <w:r>
         <w:t>Extracting data epochs by tags from the EEGLAB Edit Menu.</w:t>
       </w:r>
-      <w:bookmarkEnd w:id="52"/>
+      <w:bookmarkEnd w:id="53"/>
     </w:p>
     <w:p>
       <w:pPr>
@@ -31092,7 +31397,7 @@
         <w:pStyle w:val="Heading4"/>
         <w:jc w:val="center"/>
       </w:pPr>
-      <w:bookmarkStart w:id="53" w:name="_Toc469929970"/>
+      <w:bookmarkStart w:id="54" w:name="_Toc469929970"/>
       <w:r>
         <w:t xml:space="preserve">Figure </w:t>
       </w:r>
@@ -31117,7 +31422,7 @@
       <w:r>
         <w:t xml:space="preserve"> menu.</w:t>
       </w:r>
-      <w:bookmarkEnd w:id="53"/>
+      <w:bookmarkEnd w:id="54"/>
     </w:p>
     <w:p/>
     <w:p>
@@ -31398,7 +31703,7 @@
         <w:pStyle w:val="Heading4"/>
         <w:jc w:val="center"/>
       </w:pPr>
-      <w:bookmarkStart w:id="54" w:name="_Toc469929971"/>
+      <w:bookmarkStart w:id="55" w:name="_Toc469929971"/>
       <w:r>
         <w:t xml:space="preserve">Figure </w:t>
       </w:r>
@@ -31423,7 +31728,7 @@
       <w:r>
         <w:t xml:space="preserve"> search bar.</w:t>
       </w:r>
-      <w:bookmarkEnd w:id="54"/>
+      <w:bookmarkEnd w:id="55"/>
     </w:p>
     <w:p>
       <w:pPr>
@@ -34612,7 +34917,7 @@
           <w:szCs w:val="24"/>
         </w:rPr>
       </w:pPr>
-      <w:bookmarkStart w:id="55" w:name="_Toc469404354"/>
+      <w:bookmarkStart w:id="56" w:name="_Toc469404354"/>
       <w:r>
         <w:t xml:space="preserve">Table </w:t>
       </w:r>
@@ -34638,7 +34943,7 @@
       <w:r>
         <w:t>.</w:t>
       </w:r>
-      <w:bookmarkEnd w:id="55"/>
+      <w:bookmarkEnd w:id="56"/>
     </w:p>
     <w:p>
       <w:pPr>
@@ -34649,16 +34954,16 @@
       <w:pPr>
         <w:pStyle w:val="Heading1"/>
       </w:pPr>
-      <w:bookmarkStart w:id="56" w:name="_Toc453322019"/>
-      <w:bookmarkStart w:id="57" w:name="_Toc469927089"/>
+      <w:bookmarkStart w:id="57" w:name="_Toc453322019"/>
+      <w:bookmarkStart w:id="58" w:name="_Toc469927089"/>
       <w:r>
         <w:t>5</w:t>
       </w:r>
       <w:r>
         <w:t>. Data Formats</w:t>
       </w:r>
-      <w:bookmarkEnd w:id="56"/>
       <w:bookmarkEnd w:id="57"/>
+      <w:bookmarkEnd w:id="58"/>
     </w:p>
     <w:p>
       <w:pPr>
@@ -34738,16 +35043,16 @@
       <w:pPr>
         <w:pStyle w:val="Heading2"/>
       </w:pPr>
-      <w:bookmarkStart w:id="58" w:name="_Toc453322020"/>
-      <w:bookmarkStart w:id="59" w:name="_Toc469927090"/>
+      <w:bookmarkStart w:id="59" w:name="_Toc453322020"/>
+      <w:bookmarkStart w:id="60" w:name="_Toc469927090"/>
       <w:r>
         <w:t>5</w:t>
       </w:r>
       <w:r>
         <w:t>.1 XML tag hierarchy (HED)</w:t>
       </w:r>
-      <w:bookmarkEnd w:id="58"/>
       <w:bookmarkEnd w:id="59"/>
+      <w:bookmarkEnd w:id="60"/>
     </w:p>
     <w:p>
       <w:pPr>
@@ -34926,8 +35231,6 @@
         </w:rPr>
         <w:t>3</w:t>
       </w:r>
-      <w:bookmarkStart w:id="60" w:name="_GoBack"/>
-      <w:bookmarkEnd w:id="60"/>
       <w:r>
         <w:rPr>
           <w:rFonts w:ascii="Courier New" w:eastAsia="Courier New" w:hAnsi="Courier New" w:cs="Courier New"/>
@@ -48083,7 +48386,7 @@
           <w:rPr>
             <w:noProof/>
           </w:rPr>
-          <w:t>47</w:t>
+          <w:t>50</w:t>
         </w:r>
         <w:r>
           <w:rPr>
@@ -51219,7 +51522,7 @@
 </file>
 
 <file path=customXml/itemProps1.xml><?xml version="1.0" encoding="utf-8"?>
-<ds:datastoreItem xmlns:ds="http://schemas.openxmlformats.org/officeDocument/2006/customXml" ds:itemID="{DC98C411-6F8B-43AC-9AED-15DCE353190F}">
+<ds:datastoreItem xmlns:ds="http://schemas.openxmlformats.org/officeDocument/2006/customXml" ds:itemID="{6EDC9622-B718-4A3A-9066-FC68007B411A}">
   <ds:schemaRefs>
     <ds:schemaRef ds:uri="http://schemas.openxmlformats.org/officeDocument/2006/bibliography"/>
   </ds:schemaRefs>

</xml_diff>